<commit_message>
Update Flower Power Proposal_V1.docx
</commit_message>
<xml_diff>
--- a/Documentation/Flower Power Proposal_V1.docx
+++ b/Documentation/Flower Power Proposal_V1.docx
@@ -514,7 +514,21 @@
           <w:sz w:val="24"/>
           <w:szCs w:val="24"/>
         </w:rPr>
-        <w:t xml:space="preserve">The selected flowers are uncommon flowers that the user may be unlikely to recognize and are listed below. </w:t>
+        <w:t>The selected flowers are uncommon flowers that the user may be unlikely to</w:t>
+      </w:r>
+      <w:r>
+        <w:rPr>
+          <w:sz w:val="24"/>
+          <w:szCs w:val="24"/>
+        </w:rPr>
+        <w:t xml:space="preserve"> visually</w:t>
+      </w:r>
+      <w:r>
+        <w:rPr>
+          <w:sz w:val="24"/>
+          <w:szCs w:val="24"/>
+        </w:rPr>
+        <w:t xml:space="preserve"> recognize and are listed below. </w:t>
       </w:r>
     </w:p>
     <w:p>
@@ -997,37 +1011,100 @@
           <w:sz w:val="24"/>
           <w:szCs w:val="24"/>
         </w:rPr>
-        <w:t>. This reduces the number of images required of each of the above flowers in order to effectively train the model.</w:t>
-      </w:r>
-    </w:p>
-    <w:p>
-      <w:pPr>
-        <w:rPr>
-          <w:sz w:val="24"/>
-          <w:szCs w:val="24"/>
-        </w:rPr>
-      </w:pPr>
-      <w:r>
-        <w:rPr>
-          <w:sz w:val="24"/>
-          <w:szCs w:val="24"/>
-        </w:rPr>
-        <w:t>Importantly, python’s Anaconda libraries, the Jupyter Notebook IDE, and TensorFlow image processing tools will be used in the back-end development of the program.</w:t>
-      </w:r>
-    </w:p>
-    <w:p>
-      <w:pPr>
-        <w:rPr>
-          <w:sz w:val="24"/>
-          <w:szCs w:val="24"/>
-        </w:rPr>
-      </w:pPr>
+        <w:t xml:space="preserve">. This reduces the number of images required </w:t>
+      </w:r>
+      <w:r>
+        <w:rPr>
+          <w:sz w:val="24"/>
+          <w:szCs w:val="24"/>
+        </w:rPr>
+        <w:t>for</w:t>
+      </w:r>
+      <w:r>
+        <w:rPr>
+          <w:sz w:val="24"/>
+          <w:szCs w:val="24"/>
+        </w:rPr>
+        <w:t xml:space="preserve"> each of the above flowers in order to effectively train the model.</w:t>
+      </w:r>
+    </w:p>
+    <w:p>
+      <w:pPr>
+        <w:rPr>
+          <w:sz w:val="24"/>
+          <w:szCs w:val="24"/>
+        </w:rPr>
+      </w:pPr>
+      <w:r>
+        <w:rPr>
+          <w:sz w:val="24"/>
+          <w:szCs w:val="24"/>
+        </w:rPr>
+        <w:t xml:space="preserve">Importantly, </w:t>
+      </w:r>
+      <w:r>
+        <w:rPr>
+          <w:sz w:val="24"/>
+          <w:szCs w:val="24"/>
+        </w:rPr>
+        <w:t>P</w:t>
+      </w:r>
+      <w:r>
+        <w:rPr>
+          <w:sz w:val="24"/>
+          <w:szCs w:val="24"/>
+        </w:rPr>
+        <w:t>ython’s Anaconda libraries, the Jupyter Notebook IDE, and TensorFlow image processing tools will be used in the back-end development of the program.</w:t>
+      </w:r>
+      <w:r>
+        <w:rPr>
+          <w:sz w:val="24"/>
+          <w:szCs w:val="24"/>
+        </w:rPr>
+        <w:t xml:space="preserve"> </w:t>
+      </w:r>
+      <w:r>
+        <w:rPr>
+          <w:sz w:val="24"/>
+          <w:szCs w:val="24"/>
+        </w:rPr>
+        <w:t xml:space="preserve">We will use the Mobile Net V2 model for our image recognition. This algorithm has already been pretrained to </w:t>
+      </w:r>
       <w:r>
         <w:rPr>
           <w:sz w:val="24"/>
           <w:szCs w:val="24"/>
         </w:rPr>
         <w:lastRenderedPageBreak/>
+        <w:t xml:space="preserve">recognize common flowers, specifically </w:t>
+      </w:r>
+      <w:r>
+        <w:rPr>
+          <w:sz w:val="24"/>
+          <w:szCs w:val="24"/>
+        </w:rPr>
+        <w:t>roses, tulips, daisies, and dandelions. This model is available in the Tensorflow API and requires a single square red-blue-green image as an in</w:t>
+      </w:r>
+      <w:r>
+        <w:rPr>
+          <w:sz w:val="24"/>
+          <w:szCs w:val="24"/>
+        </w:rPr>
+        <w:t xml:space="preserve">put. Additionally, the model only accepts JPG/JPEG images. </w:t>
+      </w:r>
+    </w:p>
+    <w:p>
+      <w:pPr>
+        <w:rPr>
+          <w:sz w:val="24"/>
+          <w:szCs w:val="24"/>
+        </w:rPr>
+      </w:pPr>
+      <w:r>
+        <w:rPr>
+          <w:sz w:val="24"/>
+          <w:szCs w:val="24"/>
+        </w:rPr>
         <w:t xml:space="preserve">Therefore, machine learning algorithm implementation </w:t>
       </w:r>
       <w:r>
@@ -1091,32 +1168,6 @@
           <w:sz w:val="24"/>
         </w:rPr>
         <w:t xml:space="preserve"> </w:t>
-      </w:r>
-    </w:p>
-    <w:p>
-      <w:pPr>
-        <w:ind w:left="720"/>
-        <w:rPr>
-          <w:sz w:val="24"/>
-        </w:rPr>
-      </w:pPr>
-      <w:r>
-        <w:rPr>
-          <w:sz w:val="24"/>
-        </w:rPr>
-        <w:t>T</w:t>
-      </w:r>
-      <w:r>
-        <w:rPr>
-          <w:sz w:val="24"/>
-        </w:rPr>
-        <w:t>his is what your initial approach to the solution is, for example you are planning to have an interactive map, that display specific information, or you plan to have the actual real data to be presented in your simulation, et</w:t>
-      </w:r>
-      <w:r>
-        <w:rPr>
-          <w:sz w:val="24"/>
-        </w:rPr>
-        <w:t>c.[4]</w:t>
       </w:r>
     </w:p>
     <w:p>
@@ -1310,7 +1361,19 @@
         <w:rPr>
           <w:sz w:val="24"/>
         </w:rPr>
-        <w:t>Overall, the program receives input from the user through the interactive UI, processes the image</w:t>
+        <w:t>Overall, the program receives</w:t>
+      </w:r>
+      <w:r>
+        <w:rPr>
+          <w:sz w:val="24"/>
+        </w:rPr>
+        <w:t xml:space="preserve"> an image</w:t>
+      </w:r>
+      <w:r>
+        <w:rPr>
+          <w:sz w:val="24"/>
+        </w:rPr>
+        <w:t xml:space="preserve"> input from the user through the interactive UI, processes the image</w:t>
       </w:r>
       <w:r>
         <w:rPr>

</xml_diff>